<commit_message>
add debut screenshots app
</commit_message>
<xml_diff>
--- a/1897402_1907605_TP5.docx
+++ b/1897402_1907605_TP5.docx
@@ -427,7 +427,7 @@
     </w:p>
     <w:p>
       <w:pPr>
-        <w:pStyle w:val="Heading1"/>
+        <w:pStyle w:val="Titre1"/>
         <w:jc w:val="both"/>
       </w:pPr>
       <w:r>
@@ -461,7 +461,7 @@
     </w:p>
     <w:p>
       <w:pPr>
-        <w:pStyle w:val="Heading1"/>
+        <w:pStyle w:val="Titre1"/>
         <w:jc w:val="both"/>
       </w:pPr>
       <w:r>
@@ -483,7 +483,7 @@
     </w:p>
     <w:p>
       <w:pPr>
-        <w:pStyle w:val="Heading1"/>
+        <w:pStyle w:val="Titre1"/>
       </w:pPr>
       <w:r>
         <w:lastRenderedPageBreak/>
@@ -540,7 +540,7 @@
     </w:p>
     <w:p>
       <w:pPr>
-        <w:pStyle w:val="Heading2"/>
+        <w:pStyle w:val="Titre2"/>
       </w:pPr>
       <w:r>
         <w:t>Hypothèses</w:t>
@@ -548,7 +548,7 @@
     </w:p>
     <w:p>
       <w:pPr>
-        <w:pStyle w:val="ListParagraph"/>
+        <w:pStyle w:val="Paragraphedeliste"/>
         <w:numPr>
           <w:ilvl w:val="0"/>
           <w:numId w:val="1"/>
@@ -561,7 +561,7 @@
     </w:p>
     <w:p>
       <w:pPr>
-        <w:pStyle w:val="ListParagraph"/>
+        <w:pStyle w:val="Paragraphedeliste"/>
         <w:numPr>
           <w:ilvl w:val="0"/>
           <w:numId w:val="1"/>
@@ -590,7 +590,7 @@
     </w:p>
     <w:p>
       <w:pPr>
-        <w:pStyle w:val="ListParagraph"/>
+        <w:pStyle w:val="Paragraphedeliste"/>
         <w:numPr>
           <w:ilvl w:val="0"/>
           <w:numId w:val="1"/>
@@ -603,7 +603,7 @@
     </w:p>
     <w:p>
       <w:pPr>
-        <w:pStyle w:val="ListParagraph"/>
+        <w:pStyle w:val="Paragraphedeliste"/>
         <w:numPr>
           <w:ilvl w:val="0"/>
           <w:numId w:val="1"/>
@@ -616,7 +616,7 @@
     </w:p>
     <w:p>
       <w:pPr>
-        <w:pStyle w:val="ListParagraph"/>
+        <w:pStyle w:val="Paragraphedeliste"/>
         <w:numPr>
           <w:ilvl w:val="0"/>
           <w:numId w:val="1"/>
@@ -629,7 +629,7 @@
     </w:p>
     <w:p>
       <w:pPr>
-        <w:pStyle w:val="ListParagraph"/>
+        <w:pStyle w:val="Paragraphedeliste"/>
         <w:numPr>
           <w:ilvl w:val="0"/>
           <w:numId w:val="1"/>
@@ -642,7 +642,7 @@
     </w:p>
     <w:p>
       <w:pPr>
-        <w:pStyle w:val="ListParagraph"/>
+        <w:pStyle w:val="Paragraphedeliste"/>
         <w:numPr>
           <w:ilvl w:val="0"/>
           <w:numId w:val="1"/>
@@ -655,7 +655,7 @@
     </w:p>
     <w:p>
       <w:pPr>
-        <w:pStyle w:val="Heading1"/>
+        <w:pStyle w:val="Titre1"/>
       </w:pPr>
       <w:r>
         <w:br w:type="page"/>
@@ -1635,57 +1635,667 @@
     </w:p>
     <w:p>
       <w:pPr>
-        <w:pStyle w:val="Heading1"/>
+        <w:pStyle w:val="Titre1"/>
       </w:pPr>
       <w:r>
         <w:lastRenderedPageBreak/>
+        <w:t>Dépendances fonctionnelles et explication de la forme normale</w:t>
+      </w:r>
+    </w:p>
+    <w:p/>
+    <w:p>
+      <w:pPr>
+        <w:pStyle w:val="Titre2"/>
+      </w:pPr>
+      <w:r>
+        <w:t>Fonctionnalité bonus</w:t>
+      </w:r>
+    </w:p>
+    <w:p/>
+    <w:p/>
+    <w:p/>
+    <w:p>
+      <w:r>
+        <w:br w:type="page"/>
+      </w:r>
+    </w:p>
+    <w:p>
+      <w:pPr>
+        <w:pStyle w:val="Titre1"/>
+      </w:pPr>
+      <w:r>
+        <w:lastRenderedPageBreak/>
+        <w:t>Présentation de l’application</w:t>
+      </w:r>
+    </w:p>
+    <w:p>
+      <w:pPr>
+        <w:pStyle w:val="Titre2"/>
+      </w:pPr>
+      <w:r>
+        <w:t>Accueil</w:t>
+      </w:r>
+    </w:p>
+    <w:p>
+      <w:r>
         <w:t>D</w:t>
       </w:r>
       <w:r>
-        <w:t>épendances fonctionnelles e</w:t>
-      </w:r>
-      <w:r>
-        <w:t xml:space="preserve">t </w:t>
-      </w:r>
-      <w:r>
-        <w:t>explication de la forme normale</w:t>
-      </w:r>
-    </w:p>
-    <w:p/>
-    <w:p>
-      <w:pPr>
-        <w:pStyle w:val="Heading2"/>
-      </w:pPr>
-      <w:r>
-        <w:t>Fonctionnalité bonus</w:t>
-      </w:r>
-    </w:p>
-    <w:p/>
-    <w:p>
+        <w:t>e</w:t>
+      </w:r>
+      <w:r>
+        <w:t xml:space="preserve"> la page d’accueil, </w:t>
+      </w:r>
+      <w:r>
+        <w:t>il est possible de naviguer à la page des animaux ou à la page des propriétaires. Ces navigations se font en cliquant sur les cartes ou sur la barre de navigation à la gauche de l’écran.</w:t>
+      </w:r>
+    </w:p>
+    <w:p>
+      <w:pPr>
+        <w:rPr>
+          <w:lang w:val="fr-FR"/>
+        </w:rPr>
+      </w:pPr>
+    </w:p>
+    <w:p>
+      <w:pPr>
+        <w:rPr>
+          <w:lang w:val="en-CA"/>
+        </w:rPr>
+      </w:pPr>
+      <w:r>
+        <w:rPr>
+          <w:lang w:val="en-CA"/>
+        </w:rPr>
+        <w:drawing>
+          <wp:inline distT="0" distB="0" distL="0" distR="0" wp14:anchorId="2DDB58B2" wp14:editId="52E67B0E">
+            <wp:extent cx="5861685" cy="2864893"/>
+            <wp:effectExtent l="0" t="0" r="5715" b="0"/>
+            <wp:docPr id="10" name="Image 10"/>
+            <wp:cNvGraphicFramePr>
+              <a:graphicFrameLocks xmlns:a="http://schemas.openxmlformats.org/drawingml/2006/main" noChangeAspect="1"/>
+            </wp:cNvGraphicFramePr>
+            <a:graphic xmlns:a="http://schemas.openxmlformats.org/drawingml/2006/main">
+              <a:graphicData uri="http://schemas.openxmlformats.org/drawingml/2006/picture">
+                <pic:pic xmlns:pic="http://schemas.openxmlformats.org/drawingml/2006/picture">
+                  <pic:nvPicPr>
+                    <pic:cNvPr id="1" name=""/>
+                    <pic:cNvPicPr/>
+                  </pic:nvPicPr>
+                  <pic:blipFill rotWithShape="1">
+                    <a:blip r:embed="rId9"/>
+                    <a:srcRect b="32952"/>
+                    <a:stretch/>
+                  </pic:blipFill>
+                  <pic:spPr bwMode="auto">
+                    <a:xfrm>
+                      <a:off x="0" y="0"/>
+                      <a:ext cx="5905452" cy="2886284"/>
+                    </a:xfrm>
+                    <a:prstGeom prst="rect">
+                      <a:avLst/>
+                    </a:prstGeom>
+                    <a:ln>
+                      <a:noFill/>
+                    </a:ln>
+                    <a:extLst>
+                      <a:ext uri="{53640926-AAD7-44D8-BBD7-CCE9431645EC}">
+                        <a14:shadowObscured xmlns:a14="http://schemas.microsoft.com/office/drawing/2010/main"/>
+                      </a:ext>
+                    </a:extLst>
+                  </pic:spPr>
+                </pic:pic>
+              </a:graphicData>
+            </a:graphic>
+          </wp:inline>
+        </w:drawing>
+      </w:r>
+    </w:p>
+    <w:p>
+      <w:pPr>
+        <w:rPr>
+          <w:lang w:val="en-CA"/>
+        </w:rPr>
+      </w:pPr>
+    </w:p>
+    <w:p>
+      <w:pPr>
+        <w:pStyle w:val="Titre2"/>
+        <w:rPr>
+          <w:lang w:val="fr-FR"/>
+        </w:rPr>
+      </w:pPr>
+      <w:r>
+        <w:rPr>
+          <w:lang w:val="fr-FR"/>
+        </w:rPr>
+        <w:t>Animaux</w:t>
+      </w:r>
+    </w:p>
+    <w:p>
+      <w:pPr>
+        <w:rPr>
+          <w:lang w:val="fr-FR"/>
+        </w:rPr>
+      </w:pPr>
+      <w:r>
+        <w:rPr>
+          <w:lang w:val="fr-FR"/>
+        </w:rPr>
+        <w:t>La page de base d</w:t>
+      </w:r>
+      <w:r>
+        <w:rPr>
+          <w:lang w:val="fr-FR"/>
+        </w:rPr>
+        <w:t>es animaux présente deux barres de recherche et un bouton pour ajouter un animal.</w:t>
+      </w:r>
+    </w:p>
+    <w:p>
+      <w:pPr>
+        <w:rPr>
+          <w:lang w:val="fr-FR"/>
+        </w:rPr>
+      </w:pPr>
+      <w:r>
+        <w:rPr>
+          <w:lang w:val="fr-FR"/>
+        </w:rPr>
+        <w:t>La première barre de recherche permet de chercher des animaux en fonction d’une partie de leur nom.</w:t>
+      </w:r>
+    </w:p>
+    <w:p>
+      <w:pPr>
+        <w:rPr>
+          <w:lang w:val="fr-FR"/>
+        </w:rPr>
+      </w:pPr>
+      <w:r>
+        <w:rPr>
+          <w:lang w:val="fr-FR"/>
+        </w:rPr>
+        <w:t>La deuxième barre de recherche permet de chercher un animal en fonction du numéro de clinique auquel il est associé et au numéro de l’animal.</w:t>
+      </w:r>
+    </w:p>
+    <w:p>
+      <w:pPr>
+        <w:rPr>
+          <w:lang w:val="en-CA"/>
+        </w:rPr>
+      </w:pPr>
+      <w:r>
+        <w:rPr>
+          <w:lang w:val="en-CA"/>
+        </w:rPr>
+        <w:drawing>
+          <wp:inline distT="0" distB="0" distL="0" distR="0" wp14:anchorId="6F0BB27B" wp14:editId="2ECB1631">
+            <wp:extent cx="5941684" cy="1830181"/>
+            <wp:effectExtent l="0" t="0" r="2540" b="0"/>
+            <wp:docPr id="3" name="Image 3"/>
+            <wp:cNvGraphicFramePr>
+              <a:graphicFrameLocks xmlns:a="http://schemas.openxmlformats.org/drawingml/2006/main" noChangeAspect="1"/>
+            </wp:cNvGraphicFramePr>
+            <a:graphic xmlns:a="http://schemas.openxmlformats.org/drawingml/2006/main">
+              <a:graphicData uri="http://schemas.openxmlformats.org/drawingml/2006/picture">
+                <pic:pic xmlns:pic="http://schemas.openxmlformats.org/drawingml/2006/picture">
+                  <pic:nvPicPr>
+                    <pic:cNvPr id="1" name=""/>
+                    <pic:cNvPicPr/>
+                  </pic:nvPicPr>
+                  <pic:blipFill rotWithShape="1">
+                    <a:blip r:embed="rId10"/>
+                    <a:srcRect b="62649"/>
+                    <a:stretch/>
+                  </pic:blipFill>
+                  <pic:spPr bwMode="auto">
+                    <a:xfrm>
+                      <a:off x="0" y="0"/>
+                      <a:ext cx="5955837" cy="1834541"/>
+                    </a:xfrm>
+                    <a:prstGeom prst="rect">
+                      <a:avLst/>
+                    </a:prstGeom>
+                    <a:ln>
+                      <a:noFill/>
+                    </a:ln>
+                    <a:extLst>
+                      <a:ext uri="{53640926-AAD7-44D8-BBD7-CCE9431645EC}">
+                        <a14:shadowObscured xmlns:a14="http://schemas.microsoft.com/office/drawing/2010/main"/>
+                      </a:ext>
+                    </a:extLst>
+                  </pic:spPr>
+                </pic:pic>
+              </a:graphicData>
+            </a:graphic>
+          </wp:inline>
+        </w:drawing>
+      </w:r>
+    </w:p>
+    <w:p>
+      <w:pPr>
+        <w:rPr>
+          <w:lang w:val="en-CA"/>
+        </w:rPr>
+      </w:pPr>
+    </w:p>
+    <w:p>
+      <w:pPr>
+        <w:rPr>
+          <w:lang w:val="en-CA"/>
+        </w:rPr>
+      </w:pPr>
+    </w:p>
+    <w:p>
+      <w:pPr>
+        <w:pStyle w:val="Titre2"/>
+      </w:pPr>
+      <w:r>
+        <w:lastRenderedPageBreak/>
+        <w:t>Recherche par nom</w:t>
+      </w:r>
+    </w:p>
+    <w:p>
+      <w:r>
+        <w:t xml:space="preserve">En cherchant </w:t>
+      </w:r>
+      <w:r>
+        <w:t>par nom, plusieurs résultats s’affichent à l’écran.</w:t>
+      </w:r>
+    </w:p>
+    <w:p>
+      <w:pPr>
+        <w:rPr>
+          <w:lang w:val="en-CA"/>
+        </w:rPr>
+      </w:pPr>
+      <w:r>
+        <w:rPr>
+          <w:lang w:val="en-CA"/>
+        </w:rPr>
+        <w:drawing>
+          <wp:inline distT="0" distB="0" distL="0" distR="0" wp14:anchorId="401F12DE" wp14:editId="0323A9EA">
+            <wp:extent cx="5943600" cy="2714625"/>
+            <wp:effectExtent l="0" t="0" r="0" b="9525"/>
+            <wp:docPr id="4" name="Image 4"/>
+            <wp:cNvGraphicFramePr>
+              <a:graphicFrameLocks xmlns:a="http://schemas.openxmlformats.org/drawingml/2006/main" noChangeAspect="1"/>
+            </wp:cNvGraphicFramePr>
+            <a:graphic xmlns:a="http://schemas.openxmlformats.org/drawingml/2006/main">
+              <a:graphicData uri="http://schemas.openxmlformats.org/drawingml/2006/picture">
+                <pic:pic xmlns:pic="http://schemas.openxmlformats.org/drawingml/2006/picture">
+                  <pic:nvPicPr>
+                    <pic:cNvPr id="1" name=""/>
+                    <pic:cNvPicPr/>
+                  </pic:nvPicPr>
+                  <pic:blipFill>
+                    <a:blip r:embed="rId11"/>
+                    <a:stretch>
+                      <a:fillRect/>
+                    </a:stretch>
+                  </pic:blipFill>
+                  <pic:spPr>
+                    <a:xfrm>
+                      <a:off x="0" y="0"/>
+                      <a:ext cx="5943600" cy="2714625"/>
+                    </a:xfrm>
+                    <a:prstGeom prst="rect">
+                      <a:avLst/>
+                    </a:prstGeom>
+                  </pic:spPr>
+                </pic:pic>
+              </a:graphicData>
+            </a:graphic>
+          </wp:inline>
+        </w:drawing>
+      </w:r>
+    </w:p>
+    <w:p>
+      <w:pPr>
+        <w:pStyle w:val="Titre2"/>
+        <w:rPr>
+          <w:lang w:val="fr-FR"/>
+        </w:rPr>
+      </w:pPr>
+      <w:r>
+        <w:rPr>
+          <w:lang w:val="fr-FR"/>
+        </w:rPr>
+        <w:t xml:space="preserve">Recherche par numéro de </w:t>
+      </w:r>
+      <w:r>
+        <w:rPr>
+          <w:lang w:val="fr-FR"/>
+        </w:rPr>
+        <w:t>c</w:t>
+      </w:r>
+      <w:r>
+        <w:rPr>
+          <w:lang w:val="fr-FR"/>
+        </w:rPr>
+        <w:t>linique e</w:t>
+      </w:r>
+      <w:r>
+        <w:rPr>
+          <w:lang w:val="fr-FR"/>
+        </w:rPr>
+        <w:t>t numéro d’animal</w:t>
+      </w:r>
+    </w:p>
+    <w:p>
+      <w:pPr>
+        <w:rPr>
+          <w:lang w:val="fr-FR"/>
+        </w:rPr>
+      </w:pPr>
+      <w:r>
+        <w:rPr>
+          <w:lang w:val="fr-FR"/>
+        </w:rPr>
+        <w:t>En cherchant par numéro de clinique et numéro d’animal, un seul animal d’affiche à l’écran.</w:t>
+      </w:r>
+    </w:p>
+    <w:p>
+      <w:pPr>
+        <w:rPr>
+          <w:lang w:val="fr-FR"/>
+        </w:rPr>
+      </w:pPr>
+      <w:r>
+        <w:rPr>
+          <w:lang w:val="fr-FR"/>
+        </w:rPr>
+        <w:drawing>
+          <wp:inline distT="0" distB="0" distL="0" distR="0" wp14:anchorId="0A3A32A1" wp14:editId="75B4FBF1">
+            <wp:extent cx="5943600" cy="2141220"/>
+            <wp:effectExtent l="0" t="0" r="0" b="0"/>
+            <wp:docPr id="5" name="Image 5"/>
+            <wp:cNvGraphicFramePr>
+              <a:graphicFrameLocks xmlns:a="http://schemas.openxmlformats.org/drawingml/2006/main" noChangeAspect="1"/>
+            </wp:cNvGraphicFramePr>
+            <a:graphic xmlns:a="http://schemas.openxmlformats.org/drawingml/2006/main">
+              <a:graphicData uri="http://schemas.openxmlformats.org/drawingml/2006/picture">
+                <pic:pic xmlns:pic="http://schemas.openxmlformats.org/drawingml/2006/picture">
+                  <pic:nvPicPr>
+                    <pic:cNvPr id="1" name=""/>
+                    <pic:cNvPicPr/>
+                  </pic:nvPicPr>
+                  <pic:blipFill>
+                    <a:blip r:embed="rId12"/>
+                    <a:stretch>
+                      <a:fillRect/>
+                    </a:stretch>
+                  </pic:blipFill>
+                  <pic:spPr>
+                    <a:xfrm>
+                      <a:off x="0" y="0"/>
+                      <a:ext cx="5943600" cy="2141220"/>
+                    </a:xfrm>
+                    <a:prstGeom prst="rect">
+                      <a:avLst/>
+                    </a:prstGeom>
+                  </pic:spPr>
+                </pic:pic>
+              </a:graphicData>
+            </a:graphic>
+          </wp:inline>
+        </w:drawing>
+      </w:r>
+    </w:p>
+    <w:p>
+      <w:pPr>
+        <w:rPr>
+          <w:lang w:val="fr-FR"/>
+        </w:rPr>
+      </w:pPr>
+      <w:r>
+        <w:rPr>
+          <w:lang w:val="fr-FR"/>
+        </w:rPr>
+        <w:br w:type="page"/>
+      </w:r>
+    </w:p>
+    <w:p>
+      <w:pPr>
+        <w:pStyle w:val="Titre2"/>
+        <w:rPr>
+          <w:lang w:val="fr-FR"/>
+        </w:rPr>
+      </w:pPr>
+      <w:r>
+        <w:rPr>
+          <w:lang w:val="fr-FR"/>
+        </w:rPr>
+        <w:lastRenderedPageBreak/>
+        <w:t>Navigation dans les tabulations d’un animal</w:t>
+      </w:r>
+    </w:p>
+    <w:p>
+      <w:pPr>
+        <w:rPr>
+          <w:lang w:val="fr-FR"/>
+        </w:rPr>
+      </w:pPr>
+      <w:r>
+        <w:rPr>
+          <w:lang w:val="fr-FR"/>
+        </w:rPr>
+        <w:t>En cliquant sur un résultat, les informations de cet animal apparaissent. Trois onglets sont disponibles. Le premier onglet correspond aux informations générales de l’animal, le deuxième onglet correspond aux traitements que cet animal a reçus ou doit recevoir et le troisième onglet correspond à la facture engendrée par ces traitements. Deux nouveaux boutons sont aussi disponibles, il s’agit du crayon pour modifier les informations de l’animal et de la poubelle pour supprimer l’animal.</w:t>
+      </w:r>
+    </w:p>
+    <w:p>
+      <w:pPr>
+        <w:rPr>
+          <w:lang w:val="fr-FR"/>
+        </w:rPr>
+      </w:pPr>
+      <w:r>
+        <w:rPr>
+          <w:lang w:val="fr-FR"/>
+        </w:rPr>
+        <w:drawing>
+          <wp:inline distT="0" distB="0" distL="0" distR="0" wp14:anchorId="3B3238E3" wp14:editId="10BD4033">
+            <wp:extent cx="5942965" cy="2428875"/>
+            <wp:effectExtent l="0" t="0" r="635" b="9525"/>
+            <wp:docPr id="6" name="Image 6"/>
+            <wp:cNvGraphicFramePr>
+              <a:graphicFrameLocks xmlns:a="http://schemas.openxmlformats.org/drawingml/2006/main" noChangeAspect="1"/>
+            </wp:cNvGraphicFramePr>
+            <a:graphic xmlns:a="http://schemas.openxmlformats.org/drawingml/2006/main">
+              <a:graphicData uri="http://schemas.openxmlformats.org/drawingml/2006/picture">
+                <pic:pic xmlns:pic="http://schemas.openxmlformats.org/drawingml/2006/picture">
+                  <pic:nvPicPr>
+                    <pic:cNvPr id="1" name=""/>
+                    <pic:cNvPicPr/>
+                  </pic:nvPicPr>
+                  <pic:blipFill rotWithShape="1">
+                    <a:blip r:embed="rId13"/>
+                    <a:srcRect l="14331"/>
+                    <a:stretch/>
+                  </pic:blipFill>
+                  <pic:spPr bwMode="auto">
+                    <a:xfrm>
+                      <a:off x="0" y="0"/>
+                      <a:ext cx="5965261" cy="2437987"/>
+                    </a:xfrm>
+                    <a:prstGeom prst="rect">
+                      <a:avLst/>
+                    </a:prstGeom>
+                    <a:ln>
+                      <a:noFill/>
+                    </a:ln>
+                    <a:extLst>
+                      <a:ext uri="{53640926-AAD7-44D8-BBD7-CCE9431645EC}">
+                        <a14:shadowObscured xmlns:a14="http://schemas.microsoft.com/office/drawing/2010/main"/>
+                      </a:ext>
+                    </a:extLst>
+                  </pic:spPr>
+                </pic:pic>
+              </a:graphicData>
+            </a:graphic>
+          </wp:inline>
+        </w:drawing>
+      </w:r>
+      <w:r>
+        <w:rPr>
+          <w:lang w:val="fr-FR"/>
+        </w:rPr>
+        <w:drawing>
+          <wp:inline distT="0" distB="0" distL="0" distR="0" wp14:anchorId="47548EF0" wp14:editId="11FC5FB0">
+            <wp:extent cx="5943600" cy="2181225"/>
+            <wp:effectExtent l="0" t="0" r="0" b="9525"/>
+            <wp:docPr id="7" name="Image 7"/>
+            <wp:cNvGraphicFramePr>
+              <a:graphicFrameLocks xmlns:a="http://schemas.openxmlformats.org/drawingml/2006/main" noChangeAspect="1"/>
+            </wp:cNvGraphicFramePr>
+            <a:graphic xmlns:a="http://schemas.openxmlformats.org/drawingml/2006/main">
+              <a:graphicData uri="http://schemas.openxmlformats.org/drawingml/2006/picture">
+                <pic:pic xmlns:pic="http://schemas.openxmlformats.org/drawingml/2006/picture">
+                  <pic:nvPicPr>
+                    <pic:cNvPr id="1" name=""/>
+                    <pic:cNvPicPr/>
+                  </pic:nvPicPr>
+                  <pic:blipFill>
+                    <a:blip r:embed="rId14"/>
+                    <a:stretch>
+                      <a:fillRect/>
+                    </a:stretch>
+                  </pic:blipFill>
+                  <pic:spPr>
+                    <a:xfrm>
+                      <a:off x="0" y="0"/>
+                      <a:ext cx="5943600" cy="2181225"/>
+                    </a:xfrm>
+                    <a:prstGeom prst="rect">
+                      <a:avLst/>
+                    </a:prstGeom>
+                  </pic:spPr>
+                </pic:pic>
+              </a:graphicData>
+            </a:graphic>
+          </wp:inline>
+        </w:drawing>
+      </w:r>
+      <w:r>
+        <w:rPr>
+          <w:lang w:val="fr-FR"/>
+        </w:rPr>
+        <w:drawing>
+          <wp:inline distT="0" distB="0" distL="0" distR="0" wp14:anchorId="19EF95E4" wp14:editId="17561316">
+            <wp:extent cx="5943600" cy="2128520"/>
+            <wp:effectExtent l="0" t="0" r="0" b="5080"/>
+            <wp:docPr id="8" name="Image 8"/>
+            <wp:cNvGraphicFramePr>
+              <a:graphicFrameLocks xmlns:a="http://schemas.openxmlformats.org/drawingml/2006/main" noChangeAspect="1"/>
+            </wp:cNvGraphicFramePr>
+            <a:graphic xmlns:a="http://schemas.openxmlformats.org/drawingml/2006/main">
+              <a:graphicData uri="http://schemas.openxmlformats.org/drawingml/2006/picture">
+                <pic:pic xmlns:pic="http://schemas.openxmlformats.org/drawingml/2006/picture">
+                  <pic:nvPicPr>
+                    <pic:cNvPr id="1" name=""/>
+                    <pic:cNvPicPr/>
+                  </pic:nvPicPr>
+                  <pic:blipFill>
+                    <a:blip r:embed="rId15"/>
+                    <a:stretch>
+                      <a:fillRect/>
+                    </a:stretch>
+                  </pic:blipFill>
+                  <pic:spPr>
+                    <a:xfrm>
+                      <a:off x="0" y="0"/>
+                      <a:ext cx="5943600" cy="2128520"/>
+                    </a:xfrm>
+                    <a:prstGeom prst="rect">
+                      <a:avLst/>
+                    </a:prstGeom>
+                  </pic:spPr>
+                </pic:pic>
+              </a:graphicData>
+            </a:graphic>
+          </wp:inline>
+        </w:drawing>
+      </w:r>
+    </w:p>
+    <w:p>
+      <w:pPr>
+        <w:pStyle w:val="Titre2"/>
+        <w:rPr>
+          <w:lang w:val="fr-FR"/>
+        </w:rPr>
+      </w:pPr>
+      <w:r>
+        <w:rPr>
+          <w:lang w:val="fr-FR"/>
+        </w:rPr>
+        <w:lastRenderedPageBreak/>
+        <w:t>Propriétaire</w:t>
+      </w:r>
+    </w:p>
+    <w:p>
+      <w:pPr>
+        <w:rPr>
+          <w:lang w:val="fr-FR"/>
+        </w:rPr>
+      </w:pPr>
+      <w:r>
+        <w:rPr>
+          <w:lang w:val="fr-FR"/>
+        </w:rPr>
+        <w:t>La page de base des propriétaires présente les informations des tous les propriétaires d’animaux parmi toutes les cliniques.</w:t>
+      </w:r>
+    </w:p>
+    <w:p>
+      <w:pPr>
+        <w:rPr>
+          <w:lang w:val="fr-FR"/>
+        </w:rPr>
+      </w:pPr>
+      <w:r>
+        <w:rPr>
+          <w:lang w:val="fr-FR"/>
+        </w:rPr>
+        <w:drawing>
+          <wp:inline distT="0" distB="0" distL="0" distR="0" wp14:anchorId="5C2702DD" wp14:editId="5FA5CA40">
+            <wp:extent cx="5943600" cy="1527810"/>
+            <wp:effectExtent l="0" t="0" r="0" b="0"/>
+            <wp:docPr id="9" name="Image 9"/>
+            <wp:cNvGraphicFramePr>
+              <a:graphicFrameLocks xmlns:a="http://schemas.openxmlformats.org/drawingml/2006/main" noChangeAspect="1"/>
+            </wp:cNvGraphicFramePr>
+            <a:graphic xmlns:a="http://schemas.openxmlformats.org/drawingml/2006/main">
+              <a:graphicData uri="http://schemas.openxmlformats.org/drawingml/2006/picture">
+                <pic:pic xmlns:pic="http://schemas.openxmlformats.org/drawingml/2006/picture">
+                  <pic:nvPicPr>
+                    <pic:cNvPr id="1" name=""/>
+                    <pic:cNvPicPr/>
+                  </pic:nvPicPr>
+                  <pic:blipFill>
+                    <a:blip r:embed="rId16"/>
+                    <a:stretch>
+                      <a:fillRect/>
+                    </a:stretch>
+                  </pic:blipFill>
+                  <pic:spPr>
+                    <a:xfrm>
+                      <a:off x="0" y="0"/>
+                      <a:ext cx="5943600" cy="1527810"/>
+                    </a:xfrm>
+                    <a:prstGeom prst="rect">
+                      <a:avLst/>
+                    </a:prstGeom>
+                  </pic:spPr>
+                </pic:pic>
+              </a:graphicData>
+            </a:graphic>
+          </wp:inline>
+        </w:drawing>
+      </w:r>
       <w:bookmarkStart w:id="0" w:name="_GoBack"/>
       <w:bookmarkEnd w:id="0"/>
     </w:p>
-    <w:p/>
-    <w:p>
-      <w:r>
-        <w:br w:type="page"/>
-      </w:r>
-    </w:p>
-    <w:p>
-      <w:pPr>
-        <w:pStyle w:val="Heading1"/>
-      </w:pPr>
-      <w:r>
-        <w:lastRenderedPageBreak/>
-        <w:t>P</w:t>
-      </w:r>
-      <w:r>
-        <w:t>résentation de l’application développée</w:t>
-      </w:r>
-    </w:p>
     <w:sectPr>
-      <w:headerReference w:type="default" r:id="rId9"/>
-      <w:footerReference w:type="default" r:id="rId10"/>
+      <w:headerReference w:type="default" r:id="rId17"/>
+      <w:footerReference w:type="default" r:id="rId18"/>
       <w:pgSz w:w="12240" w:h="15840"/>
       <w:pgMar w:top="1440" w:right="1440" w:bottom="1440" w:left="1440" w:header="708" w:footer="708" w:gutter="0"/>
       <w:pgNumType w:start="1"/>
@@ -1735,7 +2345,7 @@
     <w:sdtContent>
       <w:p>
         <w:pPr>
-          <w:pStyle w:val="Footer"/>
+          <w:pStyle w:val="Pieddepage"/>
           <w:jc w:val="right"/>
         </w:pPr>
         <w:r>
@@ -1761,7 +2371,7 @@
   </w:sdt>
   <w:p>
     <w:pPr>
-      <w:pStyle w:val="Footer"/>
+      <w:pStyle w:val="Pieddepage"/>
     </w:pPr>
   </w:p>
 </w:ftr>
@@ -1796,7 +2406,7 @@
 <w:hdr xmlns:wpc="http://schemas.microsoft.com/office/word/2010/wordprocessingCanvas" xmlns:cx="http://schemas.microsoft.com/office/drawing/2014/chartex" xmlns:cx1="http://schemas.microsoft.com/office/drawing/2015/9/8/chartex" xmlns:cx2="http://schemas.microsoft.com/office/drawing/2015/10/21/chartex" xmlns:cx3="http://schemas.microsoft.com/office/drawing/2016/5/9/chartex" xmlns:cx4="http://schemas.microsoft.com/office/drawing/2016/5/10/chartex" xmlns:cx5="http://schemas.microsoft.com/office/drawing/2016/5/11/chartex" xmlns:cx6="http://schemas.microsoft.com/office/drawing/2016/5/12/chartex" xmlns:cx7="http://schemas.microsoft.com/office/drawing/2016/5/13/chartex" xmlns:cx8="http://schemas.microsoft.com/office/drawing/2016/5/14/chartex" xmlns:mc="http://schemas.openxmlformats.org/markup-compatibility/2006" xmlns:aink="http://schemas.microsoft.com/office/drawing/2016/ink" xmlns:am3d="http://schemas.microsoft.com/office/drawing/2017/model3d" xmlns:o="urn:schemas-microsoft-com:office:office" xmlns:r="http://schemas.openxmlformats.org/officeDocument/2006/relationships" xmlns:m="http://schemas.openxmlformats.org/officeDocument/2006/math" xmlns:v="urn:schemas-microsoft-com:vml" xmlns:wp14="http://schemas.microsoft.com/office/word/2010/wordprocessingDrawing" xmlns:wp="http://schemas.openxmlformats.org/drawingml/2006/wordprocessingDrawing" xmlns:w10="urn:schemas-microsoft-com:office:word" xmlns:w="http://schemas.openxmlformats.org/wordprocessingml/2006/main" xmlns:w14="http://schemas.microsoft.com/office/word/2010/wordml" xmlns:w15="http://schemas.microsoft.com/office/word/2012/wordml" xmlns:w16cid="http://schemas.microsoft.com/office/word/2016/wordml/cid" xmlns:w16se="http://schemas.microsoft.com/office/word/2015/wordml/symex" xmlns:wpg="http://schemas.microsoft.com/office/word/2010/wordprocessingGroup" xmlns:wpi="http://schemas.microsoft.com/office/word/2010/wordprocessingInk" xmlns:wne="http://schemas.microsoft.com/office/word/2006/wordml" xmlns:wps="http://schemas.microsoft.com/office/word/2010/wordprocessingShape" mc:Ignorable="w14 w15 w16se w16cid wp14">
   <w:p>
     <w:pPr>
-      <w:pStyle w:val="Header"/>
+      <w:pStyle w:val="En-tte"/>
       <w:jc w:val="right"/>
       <w:rPr>
         <w:lang w:val="en-CA"/>
@@ -1811,7 +2421,7 @@
   </w:p>
   <w:p>
     <w:pPr>
-      <w:pStyle w:val="Header"/>
+      <w:pStyle w:val="En-tte"/>
       <w:jc w:val="right"/>
       <w:rPr>
         <w:lang w:val="en-CA"/>
@@ -2326,11 +2936,11 @@
       <w:lang w:val="fr-CA"/>
     </w:rPr>
   </w:style>
-  <w:style w:type="paragraph" w:styleId="Heading1">
+  <w:style w:type="paragraph" w:styleId="Titre1">
     <w:name w:val="heading 1"/>
     <w:basedOn w:val="Normal"/>
     <w:next w:val="Normal"/>
-    <w:link w:val="Heading1Char"/>
+    <w:link w:val="Titre1Car"/>
     <w:uiPriority w:val="9"/>
     <w:qFormat/>
     <w:rsid w:val="00E87B5F"/>
@@ -2347,11 +2957,11 @@
       <w:szCs w:val="32"/>
     </w:rPr>
   </w:style>
-  <w:style w:type="paragraph" w:styleId="Heading2">
+  <w:style w:type="paragraph" w:styleId="Titre2">
     <w:name w:val="heading 2"/>
     <w:basedOn w:val="Normal"/>
     <w:next w:val="Normal"/>
-    <w:link w:val="Heading2Char"/>
+    <w:link w:val="Titre2Car"/>
     <w:uiPriority w:val="9"/>
     <w:unhideWhenUsed/>
     <w:qFormat/>
@@ -2369,13 +2979,13 @@
       <w:szCs w:val="26"/>
     </w:rPr>
   </w:style>
-  <w:style w:type="character" w:default="1" w:styleId="DefaultParagraphFont">
+  <w:style w:type="character" w:default="1" w:styleId="Policepardfaut">
     <w:name w:val="Default Paragraph Font"/>
     <w:uiPriority w:val="1"/>
     <w:semiHidden/>
     <w:unhideWhenUsed/>
   </w:style>
-  <w:style w:type="table" w:default="1" w:styleId="TableNormal">
+  <w:style w:type="table" w:default="1" w:styleId="TableauNormal">
     <w:name w:val="Normal Table"/>
     <w:uiPriority w:val="99"/>
     <w:semiHidden/>
@@ -2390,16 +3000,16 @@
       </w:tblCellMar>
     </w:tblPr>
   </w:style>
-  <w:style w:type="numbering" w:default="1" w:styleId="NoList">
+  <w:style w:type="numbering" w:default="1" w:styleId="Aucuneliste">
     <w:name w:val="No List"/>
     <w:uiPriority w:val="99"/>
     <w:semiHidden/>
     <w:unhideWhenUsed/>
   </w:style>
-  <w:style w:type="paragraph" w:styleId="BalloonText">
+  <w:style w:type="paragraph" w:styleId="Textedebulles">
     <w:name w:val="Balloon Text"/>
     <w:basedOn w:val="Normal"/>
-    <w:link w:val="BalloonTextChar"/>
+    <w:link w:val="TextedebullesCar"/>
     <w:uiPriority w:val="99"/>
     <w:semiHidden/>
     <w:unhideWhenUsed/>
@@ -2413,10 +3023,10 @@
       <w:szCs w:val="18"/>
     </w:rPr>
   </w:style>
-  <w:style w:type="character" w:customStyle="1" w:styleId="BalloonTextChar">
-    <w:name w:val="Balloon Text Char"/>
-    <w:basedOn w:val="DefaultParagraphFont"/>
-    <w:link w:val="BalloonText"/>
+  <w:style w:type="character" w:customStyle="1" w:styleId="TextedebullesCar">
+    <w:name w:val="Texte de bulles Car"/>
+    <w:basedOn w:val="Policepardfaut"/>
+    <w:link w:val="Textedebulles"/>
     <w:uiPriority w:val="99"/>
     <w:semiHidden/>
     <w:rsid w:val="009F073F"/>
@@ -2427,10 +3037,10 @@
       <w:lang w:val="fr-CA"/>
     </w:rPr>
   </w:style>
-  <w:style w:type="paragraph" w:styleId="Header">
+  <w:style w:type="paragraph" w:styleId="En-tte">
     <w:name w:val="header"/>
     <w:basedOn w:val="Normal"/>
-    <w:link w:val="HeaderChar"/>
+    <w:link w:val="En-tteCar"/>
     <w:uiPriority w:val="99"/>
     <w:unhideWhenUsed/>
     <w:rsid w:val="009F073F"/>
@@ -2442,20 +3052,20 @@
       <w:spacing w:after="0" w:line="240" w:lineRule="auto"/>
     </w:pPr>
   </w:style>
-  <w:style w:type="character" w:customStyle="1" w:styleId="HeaderChar">
-    <w:name w:val="Header Char"/>
-    <w:basedOn w:val="DefaultParagraphFont"/>
-    <w:link w:val="Header"/>
+  <w:style w:type="character" w:customStyle="1" w:styleId="En-tteCar">
+    <w:name w:val="En-tête Car"/>
+    <w:basedOn w:val="Policepardfaut"/>
+    <w:link w:val="En-tte"/>
     <w:uiPriority w:val="99"/>
     <w:rsid w:val="009F073F"/>
     <w:rPr>
       <w:lang w:val="fr-CA"/>
     </w:rPr>
   </w:style>
-  <w:style w:type="paragraph" w:styleId="Footer">
+  <w:style w:type="paragraph" w:styleId="Pieddepage">
     <w:name w:val="footer"/>
     <w:basedOn w:val="Normal"/>
-    <w:link w:val="FooterChar"/>
+    <w:link w:val="PieddepageCar"/>
     <w:uiPriority w:val="99"/>
     <w:unhideWhenUsed/>
     <w:rsid w:val="009F073F"/>
@@ -2467,20 +3077,20 @@
       <w:spacing w:after="0" w:line="240" w:lineRule="auto"/>
     </w:pPr>
   </w:style>
-  <w:style w:type="character" w:customStyle="1" w:styleId="FooterChar">
-    <w:name w:val="Footer Char"/>
-    <w:basedOn w:val="DefaultParagraphFont"/>
-    <w:link w:val="Footer"/>
+  <w:style w:type="character" w:customStyle="1" w:styleId="PieddepageCar">
+    <w:name w:val="Pied de page Car"/>
+    <w:basedOn w:val="Policepardfaut"/>
+    <w:link w:val="Pieddepage"/>
     <w:uiPriority w:val="99"/>
     <w:rsid w:val="009F073F"/>
     <w:rPr>
       <w:lang w:val="fr-CA"/>
     </w:rPr>
   </w:style>
-  <w:style w:type="character" w:customStyle="1" w:styleId="Heading1Char">
-    <w:name w:val="Heading 1 Char"/>
-    <w:basedOn w:val="DefaultParagraphFont"/>
-    <w:link w:val="Heading1"/>
+  <w:style w:type="character" w:customStyle="1" w:styleId="Titre1Car">
+    <w:name w:val="Titre 1 Car"/>
+    <w:basedOn w:val="Policepardfaut"/>
+    <w:link w:val="Titre1"/>
     <w:uiPriority w:val="9"/>
     <w:rsid w:val="00E87B5F"/>
     <w:rPr>
@@ -2491,10 +3101,10 @@
       <w:lang w:val="fr-CA"/>
     </w:rPr>
   </w:style>
-  <w:style w:type="character" w:customStyle="1" w:styleId="Heading2Char">
-    <w:name w:val="Heading 2 Char"/>
-    <w:basedOn w:val="DefaultParagraphFont"/>
-    <w:link w:val="Heading2"/>
+  <w:style w:type="character" w:customStyle="1" w:styleId="Titre2Car">
+    <w:name w:val="Titre 2 Car"/>
+    <w:basedOn w:val="Policepardfaut"/>
+    <w:link w:val="Titre2"/>
     <w:uiPriority w:val="9"/>
     <w:rsid w:val="000D24B3"/>
     <w:rPr>
@@ -2505,7 +3115,7 @@
       <w:lang w:val="fr-CA"/>
     </w:rPr>
   </w:style>
-  <w:style w:type="paragraph" w:styleId="ListParagraph">
+  <w:style w:type="paragraph" w:styleId="Paragraphedeliste">
     <w:name w:val="List Paragraph"/>
     <w:basedOn w:val="Normal"/>
     <w:uiPriority w:val="34"/>
@@ -2532,7 +3142,7 @@
   </w:style>
   <w:style w:type="character" w:customStyle="1" w:styleId="CodeChar">
     <w:name w:val="Code Char"/>
-    <w:basedOn w:val="DefaultParagraphFont"/>
+    <w:basedOn w:val="Policepardfaut"/>
     <w:link w:val="Code"/>
     <w:rsid w:val="009C0D3B"/>
     <w:rPr>

</xml_diff>